<commit_message>
Update all module see instruction with attention!
</commit_message>
<xml_diff>
--- a/instruction.docx
+++ b/instruction.docx
@@ -11,7 +11,6 @@
         </w:rPr>
         <w:t xml:space="preserve">Инструкция по установке и настройке модуля для оплаты и онлайн кассы системы </w:t>
       </w:r>
-      <w:proofErr w:type="spellStart"/>
       <w:r>
         <w:rPr>
           <w:b/>
@@ -19,17 +18,7 @@
           <w:szCs w:val="28"/>
           <w:lang w:val="en-US"/>
         </w:rPr>
-        <w:t>PayMaster</w:t>
-      </w:r>
-      <w:proofErr w:type="spellEnd"/>
-      <w:r>
-        <w:rPr>
-          <w:b/>
-          <w:sz w:val="28"/>
-          <w:szCs w:val="28"/>
-          <w:lang w:val="en-US"/>
-        </w:rPr>
-        <w:t xml:space="preserve"> и Drupal 7 </w:t>
+        <w:t xml:space="preserve">PayMaster и Drupal 7 </w:t>
       </w:r>
       <w:r>
         <w:rPr>
@@ -53,125 +42,24 @@
     <w:p/>
     <w:p>
       <w:r>
-        <w:t xml:space="preserve">1. Залить через </w:t>
-      </w:r>
-      <w:proofErr w:type="spellStart"/>
-      <w:r>
-        <w:t>ftp</w:t>
-      </w:r>
-      <w:proofErr w:type="spellEnd"/>
-      <w:r>
-        <w:t xml:space="preserve"> в папку </w:t>
-      </w:r>
-      <w:proofErr w:type="spellStart"/>
-      <w:r>
-        <w:t>sites</w:t>
-      </w:r>
-      <w:proofErr w:type="spellEnd"/>
-      <w:r>
-        <w:t>/</w:t>
-      </w:r>
-      <w:proofErr w:type="spellStart"/>
-      <w:r>
-        <w:t>all</w:t>
-      </w:r>
-      <w:proofErr w:type="spellEnd"/>
-      <w:r>
-        <w:t>/</w:t>
-      </w:r>
-      <w:proofErr w:type="spellStart"/>
-      <w:r>
-        <w:t>modules</w:t>
-      </w:r>
-      <w:proofErr w:type="spellEnd"/>
-      <w:r>
-        <w:t>/</w:t>
-      </w:r>
-      <w:proofErr w:type="spellStart"/>
-      <w:r>
-        <w:t>commerce_paymaster</w:t>
-      </w:r>
-      <w:proofErr w:type="spellEnd"/>
-    </w:p>
-    <w:p>
-      <w:r>
-        <w:t>ВНИМАНИЕ в папку /</w:t>
-      </w:r>
-      <w:proofErr w:type="spellStart"/>
-      <w:r>
-        <w:t>modules</w:t>
-      </w:r>
-      <w:proofErr w:type="spellEnd"/>
-      <w:r>
-        <w:t xml:space="preserve">/ в корне сайта ничего не "заливать"! Так как это "плохой тон" для </w:t>
-      </w:r>
-      <w:proofErr w:type="spellStart"/>
-      <w:r>
-        <w:t>Drupal</w:t>
-      </w:r>
-      <w:proofErr w:type="spellEnd"/>
-      <w:r>
-        <w:t xml:space="preserve">, а </w:t>
-      </w:r>
-      <w:r>
-        <w:t xml:space="preserve">в этой папке лежат системные модули </w:t>
-      </w:r>
-      <w:proofErr w:type="spellStart"/>
-      <w:r>
-        <w:t>Drupal</w:t>
-      </w:r>
-      <w:proofErr w:type="spellEnd"/>
-      <w:r>
-        <w:t xml:space="preserve">. </w:t>
-      </w:r>
-    </w:p>
-    <w:p>
-      <w:r>
-        <w:t xml:space="preserve">Папку </w:t>
-      </w:r>
-      <w:proofErr w:type="spellStart"/>
-      <w:r>
-        <w:t>commerce_paymaster</w:t>
-      </w:r>
-      <w:proofErr w:type="spellEnd"/>
-      <w:r>
-        <w:t xml:space="preserve"> нужно создать</w:t>
+        <w:t>1. Залить через ftp в папку sites/all/modules/commerce_paymaster</w:t>
+      </w:r>
+    </w:p>
+    <w:p>
+      <w:r>
+        <w:t xml:space="preserve">ВНИМАНИЕ в папку /modules/ в корне сайта ничего не "заливать"! Так как это "плохой тон" для Drupal, а в этой папке лежат системные модули Drupal. </w:t>
+      </w:r>
+    </w:p>
+    <w:p>
+      <w:r>
+        <w:t>Папку commerce_paymaster нужно создать</w:t>
       </w:r>
     </w:p>
     <w:p/>
     <w:p>
       <w:r>
-        <w:t>2. Включить модуль "</w:t>
-      </w:r>
-      <w:proofErr w:type="spellStart"/>
-      <w:r>
-        <w:t>Commerce</w:t>
-      </w:r>
-      <w:proofErr w:type="spellEnd"/>
-      <w:r>
-        <w:t xml:space="preserve"> </w:t>
-      </w:r>
-      <w:proofErr w:type="spellStart"/>
-      <w:r>
-        <w:t>Paymaster</w:t>
-      </w:r>
-      <w:proofErr w:type="spellEnd"/>
-      <w:r>
-        <w:t xml:space="preserve">" В директории сайта </w:t>
-      </w:r>
-      <w:proofErr w:type="spellStart"/>
-      <w:r>
-        <w:t>admin</w:t>
-      </w:r>
-      <w:proofErr w:type="spellEnd"/>
-      <w:r>
-        <w:t>/</w:t>
-      </w:r>
-      <w:proofErr w:type="spellStart"/>
-      <w:r>
-        <w:t>modules</w:t>
-      </w:r>
-      <w:proofErr w:type="spellEnd"/>
+        <w:t>2. Включить модуль "Commerce Paymaster" В директории сайта admin/modules</w:t>
+      </w:r>
     </w:p>
     <w:p>
       <w:r>
@@ -180,379 +68,82 @@
     </w:p>
     <w:p>
       <w:r>
-        <w:t xml:space="preserve">- </w:t>
-      </w:r>
-      <w:proofErr w:type="spellStart"/>
-      <w:r>
-        <w:t>Merchant</w:t>
-      </w:r>
-      <w:proofErr w:type="spellEnd"/>
-      <w:r>
-        <w:t xml:space="preserve"> </w:t>
-      </w:r>
-      <w:proofErr w:type="spellStart"/>
-      <w:r>
-        <w:t>id</w:t>
-      </w:r>
-      <w:proofErr w:type="spellEnd"/>
-      <w:r>
-        <w:t xml:space="preserve"> — идентификатор сайта (его можно взять в личном кабинете </w:t>
-      </w:r>
-      <w:proofErr w:type="spellStart"/>
-      <w:r>
-        <w:t>PayMaster</w:t>
-      </w:r>
-      <w:proofErr w:type="spellEnd"/>
-      <w:r>
-        <w:t>);</w:t>
-      </w:r>
-    </w:p>
-    <w:p>
-      <w:r>
-        <w:t xml:space="preserve">- </w:t>
-      </w:r>
-      <w:proofErr w:type="spellStart"/>
-      <w:r>
-        <w:t>Merchant</w:t>
-      </w:r>
-      <w:proofErr w:type="spellEnd"/>
-      <w:r>
-        <w:t xml:space="preserve"> </w:t>
-      </w:r>
-      <w:proofErr w:type="spellStart"/>
-      <w:r>
-        <w:t>secret</w:t>
-      </w:r>
-      <w:proofErr w:type="spellEnd"/>
-      <w:r>
-        <w:t xml:space="preserve"> </w:t>
-      </w:r>
-      <w:proofErr w:type="spellStart"/>
-      <w:r>
-        <w:t>key</w:t>
-      </w:r>
-      <w:proofErr w:type="spellEnd"/>
-      <w:r>
-        <w:t xml:space="preserve"> — секретный ключ (изначально задается в личном кабинете </w:t>
-      </w:r>
-      <w:proofErr w:type="spellStart"/>
-      <w:r>
-        <w:t>PayMaster</w:t>
-      </w:r>
-      <w:proofErr w:type="spellEnd"/>
-      <w:r>
-        <w:t>);</w:t>
-      </w:r>
-    </w:p>
-    <w:p>
-      <w:r>
-        <w:t xml:space="preserve">- </w:t>
-      </w:r>
-      <w:proofErr w:type="spellStart"/>
-      <w:r>
-        <w:t>Hash</w:t>
-      </w:r>
-      <w:proofErr w:type="spellEnd"/>
-      <w:r>
-        <w:t xml:space="preserve"> </w:t>
-      </w:r>
-      <w:proofErr w:type="spellStart"/>
-      <w:r>
-        <w:t>method</w:t>
-      </w:r>
-      <w:proofErr w:type="spellEnd"/>
-      <w:r>
-        <w:t xml:space="preserve"> </w:t>
-      </w:r>
-      <w:proofErr w:type="spellStart"/>
-      <w:r>
-        <w:t>for</w:t>
-      </w:r>
-      <w:proofErr w:type="spellEnd"/>
-      <w:r>
-        <w:t xml:space="preserve"> SIGN </w:t>
-      </w:r>
-      <w:proofErr w:type="spellStart"/>
-      <w:r>
-        <w:t>request</w:t>
-      </w:r>
-      <w:proofErr w:type="spellEnd"/>
-      <w:r>
-        <w:t xml:space="preserve"> </w:t>
-      </w:r>
-      <w:proofErr w:type="spellStart"/>
-      <w:r>
-        <w:t>option</w:t>
-      </w:r>
-      <w:proofErr w:type="spellEnd"/>
-      <w:r>
-        <w:t xml:space="preserve"> - тип подписи запроса, по умолчанию md5;</w:t>
-      </w:r>
-    </w:p>
-    <w:p>
-      <w:r>
-        <w:t xml:space="preserve">- </w:t>
-      </w:r>
-      <w:proofErr w:type="spellStart"/>
-      <w:r>
-        <w:t>Currency</w:t>
-      </w:r>
-      <w:proofErr w:type="spellEnd"/>
-      <w:r>
-        <w:t xml:space="preserve"> - валюта, а точнее ее код (для рублей RUB). Так смотрите коды валют по ISO 4217 на странице https://ru.wikipedia.org/wiki/%D0%9A%D0%BE%D0%B4%D1%8B_%D0%B8_%D0%BA%D0%BB%D0%B0%D1%81%D1%81%D0%B8%D1%84%D0%B8%D0%BA%D0%B0%D1%82%D0%BE%D1%80%D1%8B_%D0%B2%D0%B0%D0%BB%D1%8E%D1%82;</w:t>
-      </w:r>
-    </w:p>
-    <w:p>
-      <w:r>
-        <w:t xml:space="preserve">- </w:t>
-      </w:r>
-      <w:proofErr w:type="spellStart"/>
-      <w:r>
-        <w:t>Payment</w:t>
-      </w:r>
-      <w:proofErr w:type="spellEnd"/>
-      <w:r>
-        <w:t xml:space="preserve"> </w:t>
-      </w:r>
-      <w:proofErr w:type="spellStart"/>
-      <w:r>
-        <w:t>details</w:t>
-      </w:r>
-      <w:proofErr w:type="spellEnd"/>
-      <w:r>
-        <w:t xml:space="preserve"> - здесь просто пишите описание платежа, именно он будет отображаться в интерфейсе </w:t>
-      </w:r>
-      <w:proofErr w:type="spellStart"/>
-      <w:r>
-        <w:t>PayMaster</w:t>
-      </w:r>
-      <w:proofErr w:type="spellEnd"/>
-      <w:r>
-        <w:t>;</w:t>
-      </w:r>
-    </w:p>
-    <w:p>
-      <w:r>
-        <w:t xml:space="preserve">- </w:t>
-      </w:r>
-      <w:proofErr w:type="spellStart"/>
-      <w:r>
-        <w:t>Order</w:t>
-      </w:r>
-      <w:proofErr w:type="spellEnd"/>
-      <w:r>
-        <w:t xml:space="preserve"> </w:t>
-      </w:r>
-      <w:proofErr w:type="spellStart"/>
-      <w:r>
-        <w:t>status</w:t>
-      </w:r>
-      <w:proofErr w:type="spellEnd"/>
-      <w:r>
-        <w:t xml:space="preserve"> </w:t>
-      </w:r>
-      <w:proofErr w:type="spellStart"/>
-      <w:r>
-        <w:t>after</w:t>
-      </w:r>
-      <w:proofErr w:type="spellEnd"/>
-      <w:r>
-        <w:t xml:space="preserve"> </w:t>
-      </w:r>
-      <w:proofErr w:type="spellStart"/>
-      <w:r>
-        <w:t>payment</w:t>
-      </w:r>
-      <w:proofErr w:type="spellEnd"/>
-      <w:r>
-        <w:t xml:space="preserve"> - статус заказа</w:t>
+        <w:t>- Merchant id — идентификатор сайта (его можно взять в личном кабинете PayMaster);</w:t>
+      </w:r>
+    </w:p>
+    <w:p>
+      <w:r>
+        <w:t>- Merchant secret key — секретный ключ (изначально задается в личном кабинете PayMaster);</w:t>
+      </w:r>
+    </w:p>
+    <w:p>
+      <w:r>
+        <w:t>- Hash method for SIGN request option - тип подписи запроса, по умолчанию md5;</w:t>
+      </w:r>
+    </w:p>
+    <w:p>
+      <w:r>
+        <w:t>- Currency - валюта, а точнее ее код (для рублей RUB). Так смотрите коды валют по ISO 4217 на странице https://ru.wikipedia.org/wiki/%D0%9A%D0%BE%D0%B4%D1%8B_%D0%B8_%D0%BA%D0%BB%D0%B0%D1%81%D1%81%D0%B8%D1%84%D0%B8%D0%BA%D0%B0%D1%82%D0%BE%D1%80%D1%8B_%D0%B2%D0%B0%D0%BB%D1%8E%D1%82;</w:t>
+      </w:r>
+    </w:p>
+    <w:p>
+      <w:r>
+        <w:t>- Payment details - здесь просто пишите описание платежа, именно он будет отображаться в интерфейсе PayMaster;</w:t>
+      </w:r>
+    </w:p>
+    <w:p>
+      <w:r>
+        <w:t xml:space="preserve">- Order status after payment - статус заказа после успешной оплаты, </w:t>
+      </w:r>
+    </w:p>
+    <w:p>
+      <w:r>
+        <w:t>- VAT for XXX for online invoicing - здесь XXX тип товара в Ubercart, разные товары могут иметь разные ставки НДС. Это необходимо для работы нового федерального закона от 22.05.2003 N 54-ФЗ «О применении контрольно-кассовой техники при осуществлении наличных денежных расчетов и (или) расчетов с использованием платежных карт». То есть вы можете создать в Ubercart разные товары с разными ставками НДС - это как раз необходимо для онлайн кассы;</w:t>
+      </w:r>
+    </w:p>
+    <w:p>
+      <w:r>
+        <w:t>- VAT for delivery for online invoicing - ставка НДС для товара типа (точнее услуги) доставка.</w:t>
+      </w:r>
+    </w:p>
+    <w:p>
+      <w:r>
+        <w:t>4. В личном кабинете PayMaster (Список сайтов-&gt;Настройки-&gt;Обратные вызовы):</w:t>
+      </w:r>
+    </w:p>
+    <w:p>
+      <w:r>
+        <w:t>В Payment notification выбрать POST-запрос и прописать: http://ВАШ_САЙТ.ru/</w:t>
+      </w:r>
+      <w:r>
+        <w:t>commerce</w:t>
+      </w:r>
+      <w:r>
+        <w:t>/paymaster/result</w:t>
+      </w:r>
+    </w:p>
+    <w:p>
+      <w:r>
+        <w:t>В Success redirect выбрать POST-запрос и прописать: http://ВАШ_САЙТ.ru/</w:t>
+      </w:r>
+      <w:r>
+        <w:t>commerce</w:t>
+      </w:r>
+      <w:r>
+        <w:t>/paymaster/success</w:t>
+      </w:r>
+    </w:p>
+    <w:p>
+      <w:r>
+        <w:t>В Failure redirect выбрать POST-запрос и пр</w:t>
+      </w:r>
+      <w:r>
+        <w:t>описать: http://ВАШ_САЙТ.ru/commerce</w:t>
       </w:r>
       <w:bookmarkStart w:id="0" w:name="_GoBack"/>
       <w:bookmarkEnd w:id="0"/>
       <w:r>
-        <w:t xml:space="preserve"> после успешной оплаты, </w:t>
-      </w:r>
-    </w:p>
-    <w:p>
-      <w:r>
-        <w:t xml:space="preserve">- VAT </w:t>
-      </w:r>
-      <w:proofErr w:type="spellStart"/>
-      <w:r>
-        <w:t>for</w:t>
-      </w:r>
-      <w:proofErr w:type="spellEnd"/>
-      <w:r>
-        <w:t xml:space="preserve"> XXX </w:t>
-      </w:r>
-      <w:proofErr w:type="spellStart"/>
-      <w:r>
-        <w:t>for</w:t>
-      </w:r>
-      <w:proofErr w:type="spellEnd"/>
-      <w:r>
-        <w:t xml:space="preserve"> </w:t>
-      </w:r>
-      <w:proofErr w:type="spellStart"/>
-      <w:r>
-        <w:t>online</w:t>
-      </w:r>
-      <w:proofErr w:type="spellEnd"/>
-      <w:r>
-        <w:t xml:space="preserve"> </w:t>
-      </w:r>
-      <w:proofErr w:type="spellStart"/>
-      <w:r>
-        <w:t>invoicing</w:t>
-      </w:r>
-      <w:proofErr w:type="spellEnd"/>
-      <w:r>
-        <w:t xml:space="preserve"> - здесь XXX тип товара в </w:t>
-      </w:r>
-      <w:proofErr w:type="spellStart"/>
-      <w:r>
-        <w:t>Ubercart</w:t>
-      </w:r>
-      <w:proofErr w:type="spellEnd"/>
-      <w:r>
-        <w:t xml:space="preserve">, разные товары могут иметь разные ставки НДС. Это необходимо для работы нового федерального закона от 22.05.2003 N 54-ФЗ «О применении контрольно-кассовой техники при осуществлении наличных денежных расчетов и (или) расчетов с использованием платежных карт». То есть вы можете создать в </w:t>
-      </w:r>
-      <w:proofErr w:type="spellStart"/>
-      <w:r>
-        <w:t>Ubercart</w:t>
-      </w:r>
-      <w:proofErr w:type="spellEnd"/>
-      <w:r>
-        <w:t xml:space="preserve"> разные товары с разными ставками НДС - это как раз необходимо для онлайн кассы;</w:t>
-      </w:r>
-    </w:p>
-    <w:p>
-      <w:r>
-        <w:t xml:space="preserve">- VAT </w:t>
-      </w:r>
-      <w:proofErr w:type="spellStart"/>
-      <w:r>
-        <w:t>for</w:t>
-      </w:r>
-      <w:proofErr w:type="spellEnd"/>
-      <w:r>
-        <w:t xml:space="preserve"> </w:t>
-      </w:r>
-      <w:proofErr w:type="spellStart"/>
-      <w:r>
-        <w:t>delivery</w:t>
-      </w:r>
-      <w:proofErr w:type="spellEnd"/>
-      <w:r>
-        <w:t xml:space="preserve"> </w:t>
-      </w:r>
-      <w:proofErr w:type="spellStart"/>
-      <w:r>
-        <w:t>for</w:t>
-      </w:r>
-      <w:proofErr w:type="spellEnd"/>
-      <w:r>
-        <w:t xml:space="preserve"> </w:t>
-      </w:r>
-      <w:proofErr w:type="spellStart"/>
-      <w:r>
-        <w:t>online</w:t>
-      </w:r>
-      <w:proofErr w:type="spellEnd"/>
-      <w:r>
-        <w:t xml:space="preserve"> </w:t>
-      </w:r>
-      <w:proofErr w:type="spellStart"/>
-      <w:r>
-        <w:t>invoicing</w:t>
-      </w:r>
-      <w:proofErr w:type="spellEnd"/>
-      <w:r>
-        <w:t xml:space="preserve"> - ставка НДС для товара типа (точнее услуги) доставка.</w:t>
-      </w:r>
-    </w:p>
-    <w:p>
-      <w:r>
-        <w:t xml:space="preserve">4. В личном кабинете </w:t>
-      </w:r>
-      <w:proofErr w:type="spellStart"/>
-      <w:r>
-        <w:t>PayMaster</w:t>
-      </w:r>
-      <w:proofErr w:type="spellEnd"/>
-      <w:r>
-        <w:t xml:space="preserve"> (Список сайтов</w:t>
-      </w:r>
-      <w:proofErr w:type="gramStart"/>
-      <w:r>
-        <w:t>-&gt;Настройки</w:t>
-      </w:r>
-      <w:proofErr w:type="gramEnd"/>
-      <w:r>
-        <w:t>-&gt;Обратные вызовы):</w:t>
-      </w:r>
-    </w:p>
-    <w:p>
-      <w:r>
-        <w:t xml:space="preserve">В </w:t>
-      </w:r>
-      <w:proofErr w:type="spellStart"/>
-      <w:r>
-        <w:t>Payment</w:t>
-      </w:r>
-      <w:proofErr w:type="spellEnd"/>
-      <w:r>
-        <w:t xml:space="preserve"> </w:t>
-      </w:r>
-      <w:proofErr w:type="spellStart"/>
-      <w:r>
-        <w:t>notification</w:t>
-      </w:r>
-      <w:proofErr w:type="spellEnd"/>
-      <w:r>
-        <w:t xml:space="preserve"> выбрать POST-запрос и прописать: http://ВАШ_САЙТ.ru/cart/paymaster/result</w:t>
-      </w:r>
-    </w:p>
-    <w:p>
-      <w:r>
-        <w:t xml:space="preserve">В </w:t>
-      </w:r>
-      <w:proofErr w:type="spellStart"/>
-      <w:r>
-        <w:t>Success</w:t>
-      </w:r>
-      <w:proofErr w:type="spellEnd"/>
-      <w:r>
-        <w:t xml:space="preserve"> </w:t>
-      </w:r>
-      <w:proofErr w:type="spellStart"/>
-      <w:r>
-        <w:t>redirect</w:t>
-      </w:r>
-      <w:proofErr w:type="spellEnd"/>
-      <w:r>
-        <w:t xml:space="preserve"> выбрать POST-запрос и прописать: http://ВАШ_САЙТ.ru/cart/paymaster/success</w:t>
-      </w:r>
-    </w:p>
-    <w:p>
-      <w:r>
-        <w:t xml:space="preserve">В </w:t>
-      </w:r>
-      <w:proofErr w:type="spellStart"/>
-      <w:r>
-        <w:t>Failure</w:t>
-      </w:r>
-      <w:proofErr w:type="spellEnd"/>
-      <w:r>
-        <w:t xml:space="preserve"> </w:t>
-      </w:r>
-      <w:proofErr w:type="spellStart"/>
-      <w:r>
-        <w:t>redirect</w:t>
-      </w:r>
-      <w:proofErr w:type="spellEnd"/>
-      <w:r>
-        <w:t xml:space="preserve"> выбрать POST-запрос и прописать: http://ВАШ_САЙТ.ru/cart/paymaster/fail</w:t>
+        <w:t>/paymaster/fail</w:t>
       </w:r>
     </w:p>
     <w:p>
@@ -580,21 +171,12 @@
         </w:rPr>
         <w:t xml:space="preserve">и в интерфейсе системы </w:t>
       </w:r>
-      <w:proofErr w:type="spellStart"/>
       <w:r>
         <w:rPr>
           <w:highlight w:val="yellow"/>
           <w:lang w:val="en-US"/>
         </w:rPr>
-        <w:t>PayMaster</w:t>
-      </w:r>
-      <w:proofErr w:type="spellEnd"/>
-      <w:r>
-        <w:rPr>
-          <w:highlight w:val="yellow"/>
-          <w:lang w:val="en-US"/>
-        </w:rPr>
-        <w:t xml:space="preserve">. </w:t>
+        <w:t xml:space="preserve">PayMaster. </w:t>
       </w:r>
       <w:r>
         <w:rPr>

</xml_diff>